<commit_message>
Finish the structure of Description
</commit_message>
<xml_diff>
--- a/Implementation/3.0 Proposed Implementation.docx
+++ b/Implementation/3.0 Proposed Implementation.docx
@@ -1,6 +1,6 @@
 
 <file path=word/document.xml><?xml version="1.0" encoding="utf-8"?>
-<w:document xmlns:wpc="http://schemas.microsoft.com/office/word/2010/wordprocessingCanvas" xmlns:cx="http://schemas.microsoft.com/office/drawing/2014/chartex" xmlns:cx1="http://schemas.microsoft.com/office/drawing/2015/9/8/chartex" xmlns:mc="http://schemas.openxmlformats.org/markup-compatibility/2006" xmlns:o="urn:schemas-microsoft-com:office:office" xmlns:r="http://schemas.openxmlformats.org/officeDocument/2006/relationships" xmlns:m="http://schemas.openxmlformats.org/officeDocument/2006/math" xmlns:v="urn:schemas-microsoft-com:vml" xmlns:wp14="http://schemas.microsoft.com/office/word/2010/wordprocessingDrawing" xmlns:wp="http://schemas.openxmlformats.org/drawingml/2006/wordprocessingDrawing" xmlns:w10="urn:schemas-microsoft-com:office:word" xmlns:w="http://schemas.openxmlformats.org/wordprocessingml/2006/main" xmlns:w14="http://schemas.microsoft.com/office/word/2010/wordml" xmlns:w15="http://schemas.microsoft.com/office/word/2012/wordml" xmlns:w16se="http://schemas.microsoft.com/office/word/2015/wordml/symex" xmlns:wpg="http://schemas.microsoft.com/office/word/2010/wordprocessingGroup" xmlns:wpi="http://schemas.microsoft.com/office/word/2010/wordprocessingInk" xmlns:wne="http://schemas.microsoft.com/office/word/2006/wordml" xmlns:wps="http://schemas.microsoft.com/office/word/2010/wordprocessingShape" mc:Ignorable="w14 w15 w16se wp14">
+<w:document xmlns:wpc="http://schemas.microsoft.com/office/word/2010/wordprocessingCanvas" xmlns:cx="http://schemas.microsoft.com/office/drawing/2014/chartex" xmlns:cx1="http://schemas.microsoft.com/office/drawing/2015/9/8/chartex" xmlns:cx2="http://schemas.microsoft.com/office/drawing/2015/10/21/chartex" xmlns:cx3="http://schemas.microsoft.com/office/drawing/2016/5/9/chartex" xmlns:cx4="http://schemas.microsoft.com/office/drawing/2016/5/10/chartex" xmlns:cx5="http://schemas.microsoft.com/office/drawing/2016/5/11/chartex" xmlns:cx6="http://schemas.microsoft.com/office/drawing/2016/5/12/chartex" xmlns:cx7="http://schemas.microsoft.com/office/drawing/2016/5/13/chartex" xmlns:cx8="http://schemas.microsoft.com/office/drawing/2016/5/14/chartex" xmlns:mc="http://schemas.openxmlformats.org/markup-compatibility/2006" xmlns:aink="http://schemas.microsoft.com/office/drawing/2016/ink" xmlns:am3d="http://schemas.microsoft.com/office/drawing/2017/model3d" xmlns:o="urn:schemas-microsoft-com:office:office" xmlns:r="http://schemas.openxmlformats.org/officeDocument/2006/relationships" xmlns:m="http://schemas.openxmlformats.org/officeDocument/2006/math" xmlns:v="urn:schemas-microsoft-com:vml" xmlns:wp14="http://schemas.microsoft.com/office/word/2010/wordprocessingDrawing" xmlns:wp="http://schemas.openxmlformats.org/drawingml/2006/wordprocessingDrawing" xmlns:w10="urn:schemas-microsoft-com:office:word" xmlns:w="http://schemas.openxmlformats.org/wordprocessingml/2006/main" xmlns:w14="http://schemas.microsoft.com/office/word/2010/wordml" xmlns:w15="http://schemas.microsoft.com/office/word/2012/wordml" xmlns:w16cex="http://schemas.microsoft.com/office/word/2018/wordml/cex" xmlns:w16cid="http://schemas.microsoft.com/office/word/2016/wordml/cid" xmlns:w16="http://schemas.microsoft.com/office/word/2018/wordml" xmlns:w16se="http://schemas.microsoft.com/office/word/2015/wordml/symex" xmlns:wpg="http://schemas.microsoft.com/office/word/2010/wordprocessingGroup" xmlns:wpi="http://schemas.microsoft.com/office/word/2010/wordprocessingInk" xmlns:wne="http://schemas.microsoft.com/office/word/2006/wordml" xmlns:wps="http://schemas.microsoft.com/office/word/2010/wordprocessingShape" mc:Ignorable="w14 w15 w16se w16cid w16 w16cex wp14">
   <w:body>
     <w:p>
       <w:pPr>
@@ -73,41 +73,36 @@
         <w:t xml:space="preserve">in southern China </w:t>
       </w:r>
       <w:r>
-        <w:t>before the c</w:t>
-      </w:r>
-      <w:bookmarkStart w:id="5" w:name="_GoBack"/>
-      <w:bookmarkEnd w:id="5"/>
-      <w:r>
-        <w:t>rops are planted in each season</w:t>
-      </w:r>
-      <w:del w:id="6" w:author="Office" w:date="2020-10-04T08:40:00Z">
+        <w:t>before the crops are planted in each season</w:t>
+      </w:r>
+      <w:del w:id="5" w:author="Office" w:date="2020-10-04T08:40:00Z">
         <w:r>
           <w:delText xml:space="preserve">. </w:delText>
         </w:r>
       </w:del>
-      <w:ins w:id="7" w:author="Rachel" w:date="2020-10-05T10:52:00Z">
+      <w:ins w:id="6" w:author="Rachel" w:date="2020-10-05T10:52:00Z">
         <w:r>
           <w:t>.</w:t>
         </w:r>
       </w:ins>
-      <w:del w:id="8" w:author="Rachel" w:date="2020-10-05T10:52:00Z">
+      <w:del w:id="7" w:author="Rachel" w:date="2020-10-05T10:52:00Z">
         <w:r>
           <w:delText>S</w:delText>
         </w:r>
       </w:del>
-      <w:ins w:id="9" w:author="Office" w:date="2020-10-04T08:40:00Z">
-        <w:del w:id="10" w:author="Rachel" w:date="2020-10-05T10:52:00Z">
+      <w:ins w:id="8" w:author="Office" w:date="2020-10-04T08:40:00Z">
+        <w:del w:id="9" w:author="Rachel" w:date="2020-10-05T10:52:00Z">
           <w:r>
             <w:delText>, s</w:delText>
           </w:r>
         </w:del>
       </w:ins>
-      <w:del w:id="11" w:author="Rachel" w:date="2020-10-05T10:52:00Z">
+      <w:del w:id="10" w:author="Rachel" w:date="2020-10-05T10:52:00Z">
         <w:r>
           <w:delText>o as</w:delText>
         </w:r>
       </w:del>
-      <w:ins w:id="12" w:author="Rachel" w:date="2020-10-05T10:52:00Z">
+      <w:ins w:id="11" w:author="Rachel" w:date="2020-10-05T10:52:00Z">
         <w:r>
           <w:t xml:space="preserve"> The aim is</w:t>
         </w:r>
@@ -138,31 +133,31 @@
       <w:r>
         <w:t xml:space="preserve"> reasons </w:t>
       </w:r>
-      <w:del w:id="13" w:author="Office" w:date="2020-10-04T08:42:00Z">
+      <w:del w:id="12" w:author="Office" w:date="2020-10-04T08:42:00Z">
         <w:r>
           <w:delText>that our project is applied to</w:delText>
         </w:r>
       </w:del>
+      <w:ins w:id="13" w:author="Office" w:date="2020-10-04T08:42:00Z">
+        <w:r>
+          <w:t>why the target</w:t>
+        </w:r>
+      </w:ins>
+      <w:r>
+        <w:t xml:space="preserve"> </w:t>
+      </w:r>
+      <w:r>
+        <w:t>agricultural</w:t>
+      </w:r>
+      <w:r>
+        <w:t xml:space="preserve"> lands </w:t>
+      </w:r>
       <w:ins w:id="14" w:author="Office" w:date="2020-10-04T08:42:00Z">
         <w:r>
-          <w:t>why the target</w:t>
+          <w:t xml:space="preserve">are chosen </w:t>
         </w:r>
       </w:ins>
       <w:r>
-        <w:t xml:space="preserve"> </w:t>
-      </w:r>
-      <w:r>
-        <w:t>agricultural</w:t>
-      </w:r>
-      <w:r>
-        <w:t xml:space="preserve"> lands </w:t>
-      </w:r>
-      <w:ins w:id="15" w:author="Office" w:date="2020-10-04T08:42:00Z">
-        <w:r>
-          <w:t xml:space="preserve">are chosen </w:t>
-        </w:r>
-      </w:ins>
-      <w:r>
         <w:t>in southern China</w:t>
       </w:r>
       <w:r>
@@ -176,30 +171,30 @@
       <w:r>
         <w:rPr>
           <w:highlight w:val="yellow"/>
-          <w:rPrChange w:id="16" w:author="Rachel" w:date="2020-10-05T10:56:00Z">
+          <w:rPrChange w:id="15" w:author="Rachel" w:date="2020-10-05T10:56:00Z">
             <w:rPr/>
           </w:rPrChange>
         </w:rPr>
         <w:t xml:space="preserve">First of </w:t>
       </w:r>
-      <w:commentRangeStart w:id="17"/>
+      <w:commentRangeStart w:id="16"/>
       <w:r>
         <w:rPr>
           <w:highlight w:val="yellow"/>
-          <w:rPrChange w:id="18" w:author="Rachel" w:date="2020-10-05T10:56:00Z">
+          <w:rPrChange w:id="17" w:author="Rachel" w:date="2020-10-05T10:56:00Z">
             <w:rPr/>
           </w:rPrChange>
         </w:rPr>
         <w:t>all</w:t>
       </w:r>
-      <w:commentRangeEnd w:id="17"/>
+      <w:commentRangeEnd w:id="16"/>
       <w:r>
         <w:rPr>
           <w:rStyle w:val="aa"/>
         </w:rPr>
-        <w:commentReference w:id="17"/>
-      </w:r>
-      <w:ins w:id="19" w:author="Rachel" w:date="2020-10-05T10:54:00Z">
+        <w:commentReference w:id="16"/>
+      </w:r>
+      <w:ins w:id="18" w:author="Rachel" w:date="2020-10-05T10:54:00Z">
         <w:r>
           <w:t xml:space="preserve"> </w:t>
         </w:r>
@@ -210,7 +205,7 @@
       <w:r>
         <w:t>n 2018</w:t>
       </w:r>
-      <w:ins w:id="20" w:author="Office" w:date="2020-10-04T12:02:00Z">
+      <w:ins w:id="19" w:author="Office" w:date="2020-10-04T12:02:00Z">
         <w:r>
           <w:t>,</w:t>
         </w:r>
@@ -245,7 +240,7 @@
       <w:r>
         <w:t xml:space="preserve"> that </w:t>
       </w:r>
-      <w:del w:id="21" w:author="Office" w:date="2020-10-04T12:10:00Z">
+      <w:del w:id="20" w:author="Office" w:date="2020-10-04T12:10:00Z">
         <w:r>
           <w:delText xml:space="preserve">the problem of </w:delText>
         </w:r>
@@ -253,12 +248,12 @@
       <w:r>
         <w:t>lead pollution</w:t>
       </w:r>
-      <w:ins w:id="22" w:author="Office" w:date="2020-10-04T12:09:00Z">
+      <w:ins w:id="21" w:author="Office" w:date="2020-10-04T12:09:00Z">
         <w:r>
           <w:t xml:space="preserve"> widely spread</w:t>
         </w:r>
       </w:ins>
-      <w:ins w:id="23" w:author="Office" w:date="2020-10-04T12:10:00Z">
+      <w:ins w:id="22" w:author="Office" w:date="2020-10-04T12:10:00Z">
         <w:r>
           <w:t>s</w:t>
         </w:r>
@@ -278,7 +273,7 @@
       <w:r>
         <w:t xml:space="preserve"> in China</w:t>
       </w:r>
-      <w:del w:id="24" w:author="Office" w:date="2020-10-04T12:09:00Z">
+      <w:del w:id="23" w:author="Office" w:date="2020-10-04T12:09:00Z">
         <w:r>
           <w:delText xml:space="preserve"> is widespread</w:delText>
         </w:r>
@@ -298,16 +293,16 @@
       <w:r>
         <w:t xml:space="preserve"> is mostly in the range </w:t>
       </w:r>
-      <w:commentRangeStart w:id="25"/>
+      <w:commentRangeStart w:id="24"/>
       <w:r>
         <w:t>above the screened value and the highest near the controlled value.</w:t>
       </w:r>
-      <w:commentRangeEnd w:id="25"/>
+      <w:commentRangeEnd w:id="24"/>
       <w:r>
         <w:rPr>
           <w:rStyle w:val="aa"/>
         </w:rPr>
-        <w:commentReference w:id="25"/>
+        <w:commentReference w:id="24"/>
       </w:r>
       <w:r>
         <w:t xml:space="preserve"> </w:t>
@@ -336,7 +331,7 @@
                     </pic:cNvPicPr>
                   </pic:nvPicPr>
                   <pic:blipFill>
-                    <a:blip r:embed="rId10">
+                    <a:blip r:embed="rId11">
                       <a:extLst>
                         <a:ext uri="{28A0092B-C50C-407E-A947-70E740481C1C}">
                           <a14:useLocalDpi xmlns:a14="http://schemas.microsoft.com/office/drawing/2010/main" val="0"/>
@@ -391,7 +386,7 @@
                     </pic:cNvPicPr>
                   </pic:nvPicPr>
                   <pic:blipFill>
-                    <a:blip r:embed="rId11">
+                    <a:blip r:embed="rId12">
                       <a:extLst>
                         <a:ext uri="{28A0092B-C50C-407E-A947-70E740481C1C}">
                           <a14:useLocalDpi xmlns:a14="http://schemas.microsoft.com/office/drawing/2010/main" val="0"/>
@@ -435,14 +430,82 @@
           <w:i/>
           <w:iCs/>
         </w:rPr>
-        <w:t>Eisenia Fetida</w:t>
-      </w:r>
+        <w:t xml:space="preserve">Eisenia </w:t>
+      </w:r>
+      <w:proofErr w:type="spellStart"/>
+      <w:r>
+        <w:rPr>
+          <w:i/>
+          <w:iCs/>
+        </w:rPr>
+        <w:t>Fetida</w:t>
+      </w:r>
+      <w:proofErr w:type="spellEnd"/>
       <w:r>
         <w:t xml:space="preserve"> is widely used as </w:t>
       </w:r>
+      <w:commentRangeStart w:id="25"/>
+      <w:r>
+        <w:t>V</w:t>
+      </w:r>
+      <w:commentRangeEnd w:id="25"/>
+      <w:r>
+        <w:rPr>
+          <w:rStyle w:val="aa"/>
+        </w:rPr>
+        <w:commentReference w:id="25"/>
+      </w:r>
+      <w:r>
+        <w:t>ermicomposting</w:t>
+      </w:r>
+      <w:r>
+        <w:t xml:space="preserve"> </w:t>
+      </w:r>
+      <w:r>
+        <w:t>earthworm</w:t>
+      </w:r>
+      <w:r>
+        <w:t xml:space="preserve"> </w:t>
+      </w:r>
+      <w:r>
+        <w:rPr>
+          <w:rFonts w:hint="eastAsia"/>
+        </w:rPr>
+        <w:t>species</w:t>
+      </w:r>
+      <w:r>
+        <w:t>, and</w:t>
+      </w:r>
       <w:commentRangeStart w:id="26"/>
       <w:r>
-        <w:t>V</w:t>
+        <w:t xml:space="preserve"> it also shows good heavy metal tolerance in heavy metal contaminated sites</w:t>
+      </w:r>
+      <w:r>
+        <w:rPr>
+          <w:rFonts w:hint="eastAsia"/>
+        </w:rPr>
+        <w:t>，</w:t>
+      </w:r>
+      <w:r>
+        <w:t>which ensures the normal growth of our e</w:t>
+      </w:r>
+      <w:r>
+        <w:t>a</w:t>
+      </w:r>
+      <w:r>
+        <w:t xml:space="preserve">rthworms </w:t>
+      </w:r>
+      <w:r>
+        <w:t>a</w:t>
+      </w:r>
+      <w:r>
+        <w:t xml:space="preserve">nd </w:t>
+      </w:r>
+      <w:r>
+        <w:t>have a certain effect on the treatment of lead pollution in the soil at the same time.</w:t>
+      </w:r>
+      <w:r>
+        <w:t xml:space="preserve"> </w:t>
       </w:r>
       <w:commentRangeEnd w:id="26"/>
       <w:r>
@@ -451,86 +514,27 @@
         </w:rPr>
         <w:commentReference w:id="26"/>
       </w:r>
-      <w:r>
-        <w:t>ermicomposting</w:t>
+    </w:p>
+    <w:p/>
+    <w:p>
+      <w:pPr>
+        <w:jc w:val="center"/>
+      </w:pPr>
+      <w:r>
+        <w:t xml:space="preserve">Application </w:t>
+      </w:r>
+      <w:r>
+        <w:t>in</w:t>
       </w:r>
       <w:r>
         <w:t xml:space="preserve"> </w:t>
       </w:r>
-      <w:r>
-        <w:t>earthworm</w:t>
-      </w:r>
-      <w:r>
-        <w:t xml:space="preserve"> </w:t>
-      </w:r>
-      <w:r>
-        <w:rPr>
-          <w:rFonts w:hint="eastAsia"/>
-        </w:rPr>
-        <w:t>species</w:t>
-      </w:r>
-      <w:r>
-        <w:t>, and</w:t>
-      </w:r>
-      <w:commentRangeStart w:id="27"/>
-      <w:r>
-        <w:t xml:space="preserve"> it also shows good heavy metal tolerance in heavy metal contaminated sites</w:t>
-      </w:r>
-      <w:r>
-        <w:rPr>
-          <w:rFonts w:hint="eastAsia"/>
-        </w:rPr>
-        <w:t>，</w:t>
-      </w:r>
-      <w:r>
-        <w:t>which ensures the normal growth of our e</w:t>
-      </w:r>
-      <w:r>
-        <w:t>a</w:t>
-      </w:r>
-      <w:r>
-        <w:t xml:space="preserve">rthworms </w:t>
-      </w:r>
-      <w:r>
-        <w:t>a</w:t>
-      </w:r>
-      <w:r>
-        <w:t xml:space="preserve">nd </w:t>
-      </w:r>
-      <w:r>
-        <w:t>have a certain effect on the treatment of lead pollution in the soil at the same time.</w:t>
-      </w:r>
-      <w:r>
-        <w:t xml:space="preserve"> </w:t>
-      </w:r>
-      <w:commentRangeEnd w:id="27"/>
-      <w:r>
-        <w:rPr>
-          <w:rStyle w:val="aa"/>
-        </w:rPr>
-        <w:commentReference w:id="27"/>
-      </w:r>
-    </w:p>
-    <w:p/>
-    <w:p>
-      <w:pPr>
-        <w:jc w:val="center"/>
-      </w:pPr>
-      <w:r>
-        <w:t xml:space="preserve">Application </w:t>
-      </w:r>
-      <w:r>
-        <w:t>in</w:t>
-      </w:r>
-      <w:r>
-        <w:t xml:space="preserve"> </w:t>
-      </w:r>
-      <w:del w:id="28" w:author="Office" w:date="2020-10-04T12:18:00Z">
+      <w:del w:id="27" w:author="Office" w:date="2020-10-04T12:18:00Z">
         <w:r>
           <w:delText>T</w:delText>
         </w:r>
       </w:del>
-      <w:ins w:id="29" w:author="Office" w:date="2020-10-04T12:18:00Z">
+      <w:ins w:id="28" w:author="Office" w:date="2020-10-04T12:18:00Z">
         <w:r>
           <w:rPr>
             <w:rFonts w:hint="eastAsia"/>
@@ -549,16 +553,16 @@
       <w:r>
         <w:t xml:space="preserve">We imagine that when our project is applied in the real world, a closed loop can be formed between the laboratory, </w:t>
       </w:r>
-      <w:commentRangeStart w:id="30"/>
+      <w:commentRangeStart w:id="29"/>
       <w:r>
         <w:t>biotechnology</w:t>
       </w:r>
-      <w:commentRangeEnd w:id="30"/>
+      <w:commentRangeEnd w:id="29"/>
       <w:r>
         <w:rPr>
           <w:rStyle w:val="aa"/>
         </w:rPr>
-        <w:commentReference w:id="30"/>
+        <w:commentReference w:id="29"/>
       </w:r>
       <w:r>
         <w:t xml:space="preserve"> </w:t>
@@ -578,7 +582,7 @@
       <w:r>
         <w:rPr>
           <w:highlight w:val="yellow"/>
-          <w:rPrChange w:id="31" w:author="Office" w:date="2020-10-04T12:20:00Z">
+          <w:rPrChange w:id="30" w:author="Office" w:date="2020-10-04T12:20:00Z">
             <w:rPr/>
           </w:rPrChange>
         </w:rPr>
@@ -599,7 +603,7 @@
       <w:r>
         <w:rPr>
           <w:highlight w:val="yellow"/>
-          <w:rPrChange w:id="32" w:author="Office" w:date="2020-10-04T12:21:00Z">
+          <w:rPrChange w:id="31" w:author="Office" w:date="2020-10-04T12:21:00Z">
             <w:rPr/>
           </w:rPrChange>
         </w:rPr>
@@ -611,16 +615,16 @@
       <w:r>
         <w:t xml:space="preserve">. </w:t>
       </w:r>
-      <w:commentRangeStart w:id="33"/>
+      <w:commentRangeStart w:id="32"/>
       <w:r>
         <w:t>Wash</w:t>
       </w:r>
-      <w:commentRangeEnd w:id="33"/>
+      <w:commentRangeEnd w:id="32"/>
       <w:r>
         <w:rPr>
           <w:rStyle w:val="aa"/>
         </w:rPr>
-        <w:commentReference w:id="33"/>
+        <w:commentReference w:id="32"/>
       </w:r>
       <w:r>
         <w:t xml:space="preserve"> the artificially cultivated earthworms and put them in a turnover box with moist absorbent paper</w:t>
@@ -652,7 +656,7 @@
       <w:r>
         <w:rPr>
           <w:highlight w:val="yellow"/>
-          <w:rPrChange w:id="34" w:author="Office" w:date="2020-10-04T12:28:00Z">
+          <w:rPrChange w:id="33" w:author="Office" w:date="2020-10-04T12:28:00Z">
             <w:rPr/>
           </w:rPrChange>
         </w:rPr>
@@ -661,7 +665,7 @@
       <w:r>
         <w:t xml:space="preserve"> and supplement the inoculation according to the changes in the number of earthworms.</w:t>
       </w:r>
-      <w:commentRangeStart w:id="35"/>
+      <w:commentRangeStart w:id="34"/>
       <w:r>
         <w:t xml:space="preserve"> At the same time, provid</w:t>
       </w:r>
@@ -671,12 +675,12 @@
       <w:r>
         <w:t xml:space="preserve"> some real application feedback for the laboratory to make technical improvements</w:t>
       </w:r>
-      <w:commentRangeEnd w:id="35"/>
+      <w:commentRangeEnd w:id="34"/>
       <w:r>
         <w:rPr>
           <w:rStyle w:val="aa"/>
         </w:rPr>
-        <w:commentReference w:id="35"/>
+        <w:commentReference w:id="34"/>
       </w:r>
       <w:r>
         <w:t>.</w:t>
@@ -728,7 +732,7 @@
                     </pic:cNvPicPr>
                   </pic:nvPicPr>
                   <pic:blipFill>
-                    <a:blip r:embed="rId12" cstate="print">
+                    <a:blip r:embed="rId13" cstate="print">
                       <a:extLst>
                         <a:ext uri="{28A0092B-C50C-407E-A947-70E740481C1C}">
                           <a14:useLocalDpi xmlns:a14="http://schemas.microsoft.com/office/drawing/2010/main" val="0"/>
@@ -811,12 +815,12 @@
       <w:r>
         <w:t xml:space="preserve"> They can efficiently transform organic matter and accelerate fertilizer maturity. However, the lead in “farm manure” is also an important source of lead pollution on farmland. If earthworms inoculated with engineered bacteria are applied to Vermicomposting</w:t>
       </w:r>
-      <w:del w:id="36" w:author="Office" w:date="2020-10-04T12:29:00Z">
+      <w:del w:id="35" w:author="Office" w:date="2020-10-04T12:29:00Z">
         <w:r>
           <w:delText>. T</w:delText>
         </w:r>
       </w:del>
-      <w:ins w:id="37" w:author="Office" w:date="2020-10-04T12:29:00Z">
+      <w:ins w:id="36" w:author="Office" w:date="2020-10-04T12:29:00Z">
         <w:r>
           <w:t xml:space="preserve">, </w:t>
         </w:r>
@@ -870,12 +874,12 @@
         </w:numPr>
         <w:ind w:firstLineChars="0"/>
       </w:pPr>
-      <w:bookmarkStart w:id="38" w:name="_Hlk52620047"/>
+      <w:bookmarkStart w:id="37" w:name="_Hlk52620047"/>
       <w:r>
         <w:t>Sustainable application.</w:t>
       </w:r>
     </w:p>
-    <w:bookmarkEnd w:id="38"/>
+    <w:bookmarkEnd w:id="37"/>
     <w:p>
       <w:pPr>
         <w:ind w:left="420" w:firstLine="420"/>
@@ -883,12 +887,12 @@
       <w:r>
         <w:t xml:space="preserve">After fully verifying the safety and security of the project, we plan to release the engineered bacteria directly into the soil environment to ensure </w:t>
       </w:r>
-      <w:del w:id="39" w:author="Office" w:date="2020-10-04T12:31:00Z">
+      <w:del w:id="38" w:author="Office" w:date="2020-10-04T12:31:00Z">
         <w:r>
           <w:delText>that they can play a</w:delText>
         </w:r>
       </w:del>
-      <w:ins w:id="40" w:author="Office" w:date="2020-10-04T12:31:00Z">
+      <w:ins w:id="39" w:author="Office" w:date="2020-10-04T12:31:00Z">
         <w:r>
           <w:t>their</w:t>
         </w:r>
@@ -940,7 +944,7 @@
       <w:r>
         <w:t>Due to the epidemic, we can</w:t>
       </w:r>
-      <w:del w:id="41" w:author="Office" w:date="2020-10-04T12:31:00Z">
+      <w:del w:id="40" w:author="Office" w:date="2020-10-04T12:31:00Z">
         <w:r>
           <w:delText xml:space="preserve"> </w:delText>
         </w:r>
@@ -948,26 +952,26 @@
       <w:r>
         <w:t>not enter the laboratory for experiments this ye</w:t>
       </w:r>
-      <w:commentRangeStart w:id="42"/>
+      <w:commentRangeStart w:id="41"/>
       <w:r>
         <w:t>ar, and we</w:t>
       </w:r>
-      <w:commentRangeEnd w:id="42"/>
+      <w:commentRangeEnd w:id="41"/>
       <w:r>
         <w:rPr>
           <w:rStyle w:val="aa"/>
         </w:rPr>
-        <w:commentReference w:id="42"/>
+        <w:commentReference w:id="41"/>
       </w:r>
       <w:r>
         <w:t xml:space="preserve"> attach great importance to safety work. We </w:t>
       </w:r>
-      <w:del w:id="43" w:author="Office" w:date="2020-10-04T12:32:00Z">
+      <w:del w:id="42" w:author="Office" w:date="2020-10-04T12:32:00Z">
         <w:r>
           <w:delText xml:space="preserve">learned </w:delText>
         </w:r>
       </w:del>
-      <w:ins w:id="44" w:author="Office" w:date="2020-10-04T12:32:00Z">
+      <w:ins w:id="43" w:author="Office" w:date="2020-10-04T12:32:00Z">
         <w:r>
           <w:t xml:space="preserve">studied </w:t>
         </w:r>
@@ -975,21 +979,21 @@
       <w:r>
         <w:t xml:space="preserve">lectures and regulations related to safety and ethics </w:t>
       </w:r>
-      <w:commentRangeStart w:id="45"/>
+      <w:commentRangeStart w:id="44"/>
       <w:r>
         <w:t>to ensure the safety of all parts of our project</w:t>
       </w:r>
-      <w:commentRangeEnd w:id="45"/>
+      <w:commentRangeEnd w:id="44"/>
       <w:r>
         <w:rPr>
           <w:rStyle w:val="aa"/>
         </w:rPr>
-        <w:commentReference w:id="45"/>
+        <w:commentReference w:id="44"/>
       </w:r>
       <w:r>
         <w:t xml:space="preserve"> at the start</w:t>
       </w:r>
-      <w:del w:id="46" w:author="Office" w:date="2020-10-04T12:32:00Z">
+      <w:del w:id="45" w:author="Office" w:date="2020-10-04T12:32:00Z">
         <w:r>
           <w:delText xml:space="preserve"> of out project</w:delText>
         </w:r>
@@ -1064,7 +1068,7 @@
       <w:r>
         <w:t xml:space="preserve"> is a </w:t>
       </w:r>
-      <w:del w:id="47" w:author="Office" w:date="2020-10-04T12:49:00Z">
+      <w:del w:id="46" w:author="Office" w:date="2020-10-04T12:49:00Z">
         <w:r>
           <w:delText xml:space="preserve">very </w:delText>
         </w:r>
@@ -1079,23 +1083,29 @@
         <w:t>usua</w:t>
       </w:r>
       <w:r>
-        <w:t xml:space="preserve">lly does not cause obvious risks to human health, the community or the </w:t>
-      </w:r>
-      <w:r>
-        <w:lastRenderedPageBreak/>
-        <w:t xml:space="preserve">environment. </w:t>
+        <w:t xml:space="preserve">lly does not cause obvious risks to human health, the community or the environment. </w:t>
       </w:r>
       <w:r>
         <w:rPr>
           <w:i/>
           <w:iCs/>
         </w:rPr>
-        <w:t>Eisenia Fetida</w:t>
-      </w:r>
+        <w:lastRenderedPageBreak/>
+        <w:t xml:space="preserve">Eisenia </w:t>
+      </w:r>
+      <w:proofErr w:type="spellStart"/>
+      <w:r>
+        <w:rPr>
+          <w:i/>
+          <w:iCs/>
+        </w:rPr>
+        <w:t>Fetida</w:t>
+      </w:r>
+      <w:proofErr w:type="spellEnd"/>
       <w:r>
         <w:t xml:space="preserve"> is a widespread species in China and is widely used as a compost species in southern China. </w:t>
       </w:r>
-      <w:commentRangeStart w:id="48"/>
+      <w:commentRangeStart w:id="47"/>
       <w:r>
         <w:t>And our project will not release engineered bacteria and earthworms into the environment</w:t>
       </w:r>
@@ -1123,12 +1133,12 @@
       <w:r>
         <w:t>our project is very safe.</w:t>
       </w:r>
-      <w:commentRangeEnd w:id="48"/>
+      <w:commentRangeEnd w:id="47"/>
       <w:r>
         <w:rPr>
           <w:rStyle w:val="aa"/>
         </w:rPr>
-        <w:commentReference w:id="48"/>
+        <w:commentReference w:id="47"/>
       </w:r>
     </w:p>
     <w:p>
@@ -1156,9 +1166,23 @@
       <w:r>
         <w:t xml:space="preserve">We designed a suicide switch in the gene pathway to </w:t>
       </w:r>
+      <w:commentRangeStart w:id="48"/>
+      <w:r>
+        <w:t>initiate</w:t>
+      </w:r>
+      <w:commentRangeEnd w:id="48"/>
+      <w:r>
+        <w:rPr>
+          <w:rStyle w:val="aa"/>
+        </w:rPr>
+        <w:commentReference w:id="48"/>
+      </w:r>
+      <w:r>
+        <w:t xml:space="preserve"> suicide when the engineered bacteria enter the </w:t>
+      </w:r>
       <w:commentRangeStart w:id="49"/>
       <w:r>
-        <w:t>initiate</w:t>
+        <w:t>environment</w:t>
       </w:r>
       <w:commentRangeEnd w:id="49"/>
       <w:r>
@@ -1166,20 +1190,6 @@
           <w:rStyle w:val="aa"/>
         </w:rPr>
         <w:commentReference w:id="49"/>
-      </w:r>
-      <w:r>
-        <w:t xml:space="preserve"> suicide when the engineered bacteria enter the </w:t>
-      </w:r>
-      <w:commentRangeStart w:id="50"/>
-      <w:r>
-        <w:t>environment</w:t>
-      </w:r>
-      <w:commentRangeEnd w:id="50"/>
-      <w:r>
-        <w:rPr>
-          <w:rStyle w:val="aa"/>
-        </w:rPr>
-        <w:commentReference w:id="50"/>
       </w:r>
       <w:r>
         <w:t>, avoiding the risk of gene drift to the greatest extent.</w:t>
@@ -1208,26 +1218,26 @@
       <w:r>
         <w:t xml:space="preserve">When we envision our project to </w:t>
       </w:r>
-      <w:commentRangeStart w:id="51"/>
+      <w:commentRangeStart w:id="50"/>
       <w:r>
         <w:t>play a role</w:t>
       </w:r>
-      <w:commentRangeEnd w:id="51"/>
+      <w:commentRangeEnd w:id="50"/>
       <w:r>
         <w:rPr>
           <w:rStyle w:val="aa"/>
         </w:rPr>
-        <w:commentReference w:id="51"/>
+        <w:commentReference w:id="50"/>
       </w:r>
       <w:r>
         <w:t xml:space="preserve"> in the soil environment in the real world, we will follow the principle of gradual evaluation, gradually increas</w:t>
       </w:r>
-      <w:del w:id="52" w:author="Office" w:date="2020-10-04T12:51:00Z">
+      <w:del w:id="51" w:author="Office" w:date="2020-10-04T12:51:00Z">
         <w:r>
           <w:delText>e</w:delText>
         </w:r>
       </w:del>
-      <w:ins w:id="53" w:author="Office" w:date="2020-10-04T12:51:00Z">
+      <w:ins w:id="52" w:author="Office" w:date="2020-10-04T12:51:00Z">
         <w:r>
           <w:rPr>
             <w:rFonts w:hint="eastAsia"/>
@@ -1259,16 +1269,16 @@
       <w:pPr>
         <w:ind w:firstLine="420"/>
       </w:pPr>
-      <w:commentRangeStart w:id="54"/>
+      <w:commentRangeStart w:id="53"/>
       <w:r>
         <w:t>We will not enter the laboratory to conduct experiments,</w:t>
       </w:r>
-      <w:commentRangeEnd w:id="54"/>
+      <w:commentRangeEnd w:id="53"/>
       <w:r>
         <w:rPr>
           <w:rStyle w:val="aa"/>
         </w:rPr>
-        <w:commentReference w:id="54"/>
+        <w:commentReference w:id="53"/>
       </w:r>
       <w:r>
         <w:t xml:space="preserve"> but we still have received laboratory safety training and passed the laboratory safety exam. We are familiar with laboratory safety operations and emergency measures.</w:t>
@@ -1298,7 +1308,7 @@
                     <pic:cNvPicPr/>
                   </pic:nvPicPr>
                   <pic:blipFill>
-                    <a:blip r:embed="rId13" cstate="print">
+                    <a:blip r:embed="rId14" cstate="print">
                       <a:extLst>
                         <a:ext uri="{28A0092B-C50C-407E-A947-70E740481C1C}">
                           <a14:useLocalDpi xmlns:a14="http://schemas.microsoft.com/office/drawing/2010/main" val="0"/>
@@ -1353,7 +1363,7 @@
                     <pic:cNvPicPr/>
                   </pic:nvPicPr>
                   <pic:blipFill>
-                    <a:blip r:embed="rId14" cstate="print">
+                    <a:blip r:embed="rId15" cstate="print">
                       <a:extLst>
                         <a:ext uri="{28A0092B-C50C-407E-A947-70E740481C1C}">
                           <a14:useLocalDpi xmlns:a14="http://schemas.microsoft.com/office/drawing/2010/main" val="0"/>
@@ -1402,7 +1412,7 @@
                     <pic:cNvPicPr/>
                   </pic:nvPicPr>
                   <pic:blipFill>
-                    <a:blip r:embed="rId15" cstate="print">
+                    <a:blip r:embed="rId16" cstate="print">
                       <a:extLst>
                         <a:ext uri="{28A0092B-C50C-407E-A947-70E740481C1C}">
                           <a14:useLocalDpi xmlns:a14="http://schemas.microsoft.com/office/drawing/2010/main" val="0"/>
@@ -1486,16 +1496,16 @@
       <w:pPr>
         <w:ind w:left="420" w:firstLine="420"/>
       </w:pPr>
-      <w:bookmarkStart w:id="55" w:name="OLE_LINK14"/>
+      <w:bookmarkStart w:id="54" w:name="OLE_LINK14"/>
       <w:r>
         <w:t>Soil animals are sensitive to the toxicity of pesticides</w:t>
       </w:r>
-      <w:del w:id="56" w:author="Office" w:date="2020-10-04T12:54:00Z">
+      <w:del w:id="55" w:author="Office" w:date="2020-10-04T12:54:00Z">
         <w:r>
           <w:delText>, and</w:delText>
         </w:r>
       </w:del>
-      <w:ins w:id="57" w:author="Office" w:date="2020-10-04T12:54:00Z">
+      <w:ins w:id="56" w:author="Office" w:date="2020-10-04T12:54:00Z">
         <w:r>
           <w:t>.</w:t>
         </w:r>
@@ -1503,12 +1513,12 @@
       <w:r>
         <w:t xml:space="preserve"> </w:t>
       </w:r>
-      <w:del w:id="58" w:author="Office" w:date="2020-10-04T12:54:00Z">
+      <w:del w:id="57" w:author="Office" w:date="2020-10-04T12:54:00Z">
         <w:r>
           <w:delText>l</w:delText>
         </w:r>
       </w:del>
-      <w:ins w:id="59" w:author="Office" w:date="2020-10-04T12:54:00Z">
+      <w:ins w:id="58" w:author="Office" w:date="2020-10-04T12:54:00Z">
         <w:r>
           <w:rPr>
             <w:rFonts w:hint="eastAsia"/>
@@ -1522,7 +1532,7 @@
       <w:r>
         <w:t>. Therefore</w:t>
       </w:r>
-      <w:ins w:id="60" w:author="Office" w:date="2020-10-04T12:54:00Z">
+      <w:ins w:id="59" w:author="Office" w:date="2020-10-04T12:54:00Z">
         <w:r>
           <w:t>,</w:t>
         </w:r>
@@ -1530,29 +1540,29 @@
       <w:r>
         <w:t xml:space="preserve"> the use of </w:t>
       </w:r>
-      <w:bookmarkStart w:id="61" w:name="OLE_LINK17"/>
+      <w:bookmarkStart w:id="60" w:name="OLE_LINK17"/>
       <w:r>
         <w:t xml:space="preserve">pesticides </w:t>
       </w:r>
+      <w:bookmarkEnd w:id="60"/>
+      <w:r>
+        <w:t xml:space="preserve">and </w:t>
+      </w:r>
+      <w:r>
+        <w:t>chemical</w:t>
+      </w:r>
+      <w:r>
+        <w:t xml:space="preserve"> fertilizers </w:t>
+      </w:r>
+      <w:bookmarkStart w:id="61" w:name="OLE_LINK13"/>
+      <w:r>
+        <w:t xml:space="preserve">on </w:t>
+      </w:r>
       <w:bookmarkEnd w:id="61"/>
       <w:r>
-        <w:t xml:space="preserve">and </w:t>
-      </w:r>
-      <w:r>
-        <w:t>chemical</w:t>
-      </w:r>
-      <w:r>
-        <w:t xml:space="preserve"> fertilizers </w:t>
-      </w:r>
-      <w:bookmarkStart w:id="62" w:name="OLE_LINK13"/>
-      <w:r>
-        <w:t xml:space="preserve">on </w:t>
-      </w:r>
-      <w:bookmarkEnd w:id="62"/>
-      <w:r>
         <w:t>farmland may cause problems</w:t>
       </w:r>
-      <w:ins w:id="63" w:author="Office" w:date="2020-10-04T12:55:00Z">
+      <w:ins w:id="62" w:author="Office" w:date="2020-10-04T12:55:00Z">
         <w:r>
           <w:t>,</w:t>
         </w:r>
@@ -1560,33 +1570,33 @@
       <w:r>
         <w:t xml:space="preserve"> </w:t>
       </w:r>
-      <w:del w:id="64" w:author="Office" w:date="2020-10-04T12:55:00Z">
+      <w:del w:id="63" w:author="Office" w:date="2020-10-04T12:55:00Z">
         <w:r>
           <w:delText>such as</w:delText>
         </w:r>
       </w:del>
+      <w:ins w:id="64" w:author="Office" w:date="2020-10-04T12:55:00Z">
+        <w:r>
+          <w:t>for example,</w:t>
+        </w:r>
+      </w:ins>
+      <w:r>
+        <w:t xml:space="preserve"> low activity of earthworms or engineered bacteria.</w:t>
+      </w:r>
+    </w:p>
+    <w:p>
+      <w:pPr>
+        <w:ind w:left="420" w:firstLine="420"/>
+      </w:pPr>
+      <w:r>
+        <w:t>However</w:t>
+      </w:r>
       <w:ins w:id="65" w:author="Office" w:date="2020-10-04T12:55:00Z">
         <w:r>
-          <w:t>for example,</w:t>
+          <w:t>,</w:t>
         </w:r>
       </w:ins>
       <w:r>
-        <w:t xml:space="preserve"> low activity of earthworms or engineered bacteria.</w:t>
-      </w:r>
-    </w:p>
-    <w:p>
-      <w:pPr>
-        <w:ind w:left="420" w:firstLine="420"/>
-      </w:pPr>
-      <w:r>
-        <w:t>However</w:t>
-      </w:r>
-      <w:ins w:id="66" w:author="Office" w:date="2020-10-04T12:55:00Z">
-        <w:r>
-          <w:t>,</w:t>
-        </w:r>
-      </w:ins>
-      <w:r>
         <w:t xml:space="preserve"> </w:t>
       </w:r>
       <w:r>
@@ -1601,11 +1611,11 @@
       <w:r>
         <w:t xml:space="preserve">. Therefore, if follow-up research can give full play to the synergistic effects of Vermicomposting and </w:t>
       </w:r>
-      <w:bookmarkStart w:id="67" w:name="OLE_LINK7"/>
+      <w:bookmarkStart w:id="66" w:name="OLE_LINK7"/>
       <w:r>
         <w:t xml:space="preserve">beneficial </w:t>
       </w:r>
-      <w:bookmarkEnd w:id="67"/>
+      <w:bookmarkEnd w:id="66"/>
       <w:r>
         <w:t xml:space="preserve">microorganisms, the use of </w:t>
       </w:r>
@@ -1616,7 +1626,7 @@
         <w:t xml:space="preserve"> and chemical fertilizers can be greatly reduced.</w:t>
       </w:r>
     </w:p>
-    <w:bookmarkEnd w:id="55"/>
+    <w:bookmarkEnd w:id="54"/>
     <w:p>
       <w:pPr>
         <w:ind w:left="420"/>
@@ -1639,23 +1649,23 @@
       <w:pPr>
         <w:ind w:left="420" w:firstLine="420"/>
       </w:pPr>
-      <w:commentRangeStart w:id="68"/>
+      <w:commentRangeStart w:id="67"/>
       <w:r>
         <w:t xml:space="preserve">In addition, </w:t>
       </w:r>
-      <w:commentRangeEnd w:id="68"/>
+      <w:commentRangeEnd w:id="67"/>
       <w:r>
         <w:rPr>
           <w:rStyle w:val="aa"/>
         </w:rPr>
-        <w:commentReference w:id="68"/>
-      </w:r>
-      <w:del w:id="69" w:author="Office" w:date="2020-10-04T12:56:00Z">
+        <w:commentReference w:id="67"/>
+      </w:r>
+      <w:del w:id="68" w:author="Office" w:date="2020-10-04T12:56:00Z">
         <w:r>
           <w:delText xml:space="preserve">when </w:delText>
         </w:r>
       </w:del>
-      <w:ins w:id="70" w:author="Office" w:date="2020-10-04T12:56:00Z">
+      <w:ins w:id="69" w:author="Office" w:date="2020-10-04T12:56:00Z">
         <w:r>
           <w:t xml:space="preserve">When </w:t>
         </w:r>
@@ -1663,12 +1673,12 @@
       <w:r>
         <w:t>the biological company feeds the freeze-dried powder to earthworms</w:t>
       </w:r>
-      <w:del w:id="71" w:author="Office" w:date="2020-10-04T12:56:00Z">
+      <w:del w:id="70" w:author="Office" w:date="2020-10-04T12:56:00Z">
         <w:r>
           <w:delText>. T</w:delText>
         </w:r>
       </w:del>
-      <w:ins w:id="72" w:author="Office" w:date="2020-10-04T12:56:00Z">
+      <w:ins w:id="71" w:author="Office" w:date="2020-10-04T12:56:00Z">
         <w:r>
           <w:t>, t</w:t>
         </w:r>
@@ -1681,12 +1691,12 @@
       <w:pPr>
         <w:ind w:left="420" w:firstLine="420"/>
       </w:pPr>
-      <w:del w:id="73" w:author="Office" w:date="2020-10-04T12:57:00Z">
+      <w:del w:id="72" w:author="Office" w:date="2020-10-04T12:57:00Z">
         <w:r>
           <w:delText xml:space="preserve">But this </w:delText>
         </w:r>
       </w:del>
-      <w:ins w:id="74" w:author="Office" w:date="2020-10-04T12:57:00Z">
+      <w:ins w:id="73" w:author="Office" w:date="2020-10-04T12:57:00Z">
         <w:r>
           <w:t>T</w:t>
         </w:r>
@@ -1701,23 +1711,23 @@
         <w:t>wrong</w:t>
       </w:r>
       <w:r>
-        <w:t xml:space="preserve"> suicide requires two conditions. One is the leakage of </w:t>
+        <w:t xml:space="preserve"> suicide requires two conditions. One is the leakage of the promoter that controls the expression of trigger RNA</w:t>
+      </w:r>
+      <w:r>
+        <w:t>. T</w:t>
+      </w:r>
+      <w:r>
+        <w:t xml:space="preserve">he other is the recovery of the </w:t>
       </w:r>
       <w:r>
         <w:lastRenderedPageBreak/>
-        <w:t>the promoter that controls the expression of trigger RNA</w:t>
-      </w:r>
-      <w:r>
-        <w:t>. T</w:t>
-      </w:r>
-      <w:r>
-        <w:t>he other is the recovery of the engineered bacteria in the turnover box. However, the relatively dry environment in the turnover box is not conducive to the recovery of the engineered bacteria</w:t>
-      </w:r>
-      <w:bookmarkStart w:id="75" w:name="OLE_LINK18"/>
+        <w:t>engineered bacteria in the turnover box. However, the relatively dry environment in the turnover box is not conducive to the recovery of the engineered bacteria</w:t>
+      </w:r>
+      <w:bookmarkStart w:id="74" w:name="OLE_LINK18"/>
       <w:r>
         <w:t>. Therefore</w:t>
       </w:r>
-      <w:ins w:id="76" w:author="Office" w:date="2020-10-04T12:58:00Z">
+      <w:ins w:id="75" w:author="Office" w:date="2020-10-04T12:58:00Z">
         <w:r>
           <w:t>,</w:t>
         </w:r>
@@ -1725,16 +1735,16 @@
       <w:r>
         <w:t xml:space="preserve"> the possibility of wrong suicide</w:t>
       </w:r>
-      <w:bookmarkEnd w:id="75"/>
+      <w:bookmarkEnd w:id="74"/>
       <w:r>
         <w:t xml:space="preserve"> is very </w:t>
       </w:r>
-      <w:del w:id="77" w:author="Office" w:date="2020-10-04T12:58:00Z">
+      <w:del w:id="76" w:author="Office" w:date="2020-10-04T12:58:00Z">
         <w:r>
           <w:delText>little</w:delText>
         </w:r>
       </w:del>
-      <w:ins w:id="78" w:author="Office" w:date="2020-10-04T12:58:00Z">
+      <w:ins w:id="77" w:author="Office" w:date="2020-10-04T12:58:00Z">
         <w:r>
           <w:t>low</w:t>
         </w:r>
@@ -1761,7 +1771,39 @@
         <w:t xml:space="preserve">[1] </w:t>
       </w:r>
       <w:r>
-        <w:t>Zhang W X，Shen Z F，Shao Y H，Shi L L，Liu S J，Shi N N，Fu S L．Soil biota and sustainable agriculture: A review． Acta Ecologica Sinica，2020，40 ( 10) : 3183-3206．</w:t>
+        <w:t xml:space="preserve">Zhang W X，Shen Z F，Shao Y H，Shi L </w:t>
+      </w:r>
+      <w:proofErr w:type="spellStart"/>
+      <w:r>
+        <w:t>L</w:t>
+      </w:r>
+      <w:proofErr w:type="spellEnd"/>
+      <w:r>
+        <w:t xml:space="preserve">，Liu S J，Shi N </w:t>
+      </w:r>
+      <w:proofErr w:type="spellStart"/>
+      <w:r>
+        <w:t>N</w:t>
+      </w:r>
+      <w:proofErr w:type="spellEnd"/>
+      <w:r>
+        <w:t xml:space="preserve">，Fu S L．Soil biota and sustainable agriculture: A review． Acta </w:t>
+      </w:r>
+      <w:proofErr w:type="spellStart"/>
+      <w:r>
+        <w:t>Ecologica</w:t>
+      </w:r>
+      <w:proofErr w:type="spellEnd"/>
+      <w:r>
+        <w:t xml:space="preserve"> </w:t>
+      </w:r>
+      <w:proofErr w:type="spellStart"/>
+      <w:r>
+        <w:t>Sinica</w:t>
+      </w:r>
+      <w:proofErr w:type="spellEnd"/>
+      <w:r>
+        <w:t>，2020，40 ( 10) : 3183-3206．</w:t>
       </w:r>
     </w:p>
     <w:p>
@@ -1793,8 +1835,8 @@
 </file>
 
 <file path=word/comments.xml><?xml version="1.0" encoding="utf-8"?>
-<w:comments xmlns:wpc="http://schemas.microsoft.com/office/word/2010/wordprocessingCanvas" xmlns:cx="http://schemas.microsoft.com/office/drawing/2014/chartex" xmlns:cx1="http://schemas.microsoft.com/office/drawing/2015/9/8/chartex" xmlns:mc="http://schemas.openxmlformats.org/markup-compatibility/2006" xmlns:o="urn:schemas-microsoft-com:office:office" xmlns:r="http://schemas.openxmlformats.org/officeDocument/2006/relationships" xmlns:m="http://schemas.openxmlformats.org/officeDocument/2006/math" xmlns:v="urn:schemas-microsoft-com:vml" xmlns:wp14="http://schemas.microsoft.com/office/word/2010/wordprocessingDrawing" xmlns:wp="http://schemas.openxmlformats.org/drawingml/2006/wordprocessingDrawing" xmlns:w10="urn:schemas-microsoft-com:office:word" xmlns:w="http://schemas.openxmlformats.org/wordprocessingml/2006/main" xmlns:w14="http://schemas.microsoft.com/office/word/2010/wordml" xmlns:w15="http://schemas.microsoft.com/office/word/2012/wordml" xmlns:w16se="http://schemas.microsoft.com/office/word/2015/wordml/symex" xmlns:wpg="http://schemas.microsoft.com/office/word/2010/wordprocessingGroup" xmlns:wpi="http://schemas.microsoft.com/office/word/2010/wordprocessingInk" xmlns:wne="http://schemas.microsoft.com/office/word/2006/wordml" xmlns:wps="http://schemas.microsoft.com/office/word/2010/wordprocessingShape" mc:Ignorable="w14 w15 w16se wp14">
-  <w:comment w:id="17" w:author="Rachel" w:date="2020-10-05T10:59:00Z" w:initials="R">
+<w:comments xmlns:wpc="http://schemas.microsoft.com/office/word/2010/wordprocessingCanvas" xmlns:cx="http://schemas.microsoft.com/office/drawing/2014/chartex" xmlns:cx1="http://schemas.microsoft.com/office/drawing/2015/9/8/chartex" xmlns:cx2="http://schemas.microsoft.com/office/drawing/2015/10/21/chartex" xmlns:cx3="http://schemas.microsoft.com/office/drawing/2016/5/9/chartex" xmlns:cx4="http://schemas.microsoft.com/office/drawing/2016/5/10/chartex" xmlns:cx5="http://schemas.microsoft.com/office/drawing/2016/5/11/chartex" xmlns:cx6="http://schemas.microsoft.com/office/drawing/2016/5/12/chartex" xmlns:cx7="http://schemas.microsoft.com/office/drawing/2016/5/13/chartex" xmlns:cx8="http://schemas.microsoft.com/office/drawing/2016/5/14/chartex" xmlns:mc="http://schemas.openxmlformats.org/markup-compatibility/2006" xmlns:aink="http://schemas.microsoft.com/office/drawing/2016/ink" xmlns:am3d="http://schemas.microsoft.com/office/drawing/2017/model3d" xmlns:o="urn:schemas-microsoft-com:office:office" xmlns:r="http://schemas.openxmlformats.org/officeDocument/2006/relationships" xmlns:m="http://schemas.openxmlformats.org/officeDocument/2006/math" xmlns:v="urn:schemas-microsoft-com:vml" xmlns:wp14="http://schemas.microsoft.com/office/word/2010/wordprocessingDrawing" xmlns:wp="http://schemas.openxmlformats.org/drawingml/2006/wordprocessingDrawing" xmlns:w10="urn:schemas-microsoft-com:office:word" xmlns:w="http://schemas.openxmlformats.org/wordprocessingml/2006/main" xmlns:w14="http://schemas.microsoft.com/office/word/2010/wordml" xmlns:w15="http://schemas.microsoft.com/office/word/2012/wordml" xmlns:w16cex="http://schemas.microsoft.com/office/word/2018/wordml/cex" xmlns:w16cid="http://schemas.microsoft.com/office/word/2016/wordml/cid" xmlns:w16="http://schemas.microsoft.com/office/word/2018/wordml" xmlns:w16se="http://schemas.microsoft.com/office/word/2015/wordml/symex" xmlns:wpg="http://schemas.microsoft.com/office/word/2010/wordprocessingGroup" xmlns:wpi="http://schemas.microsoft.com/office/word/2010/wordprocessingInk" xmlns:wne="http://schemas.microsoft.com/office/word/2006/wordml" xmlns:wps="http://schemas.microsoft.com/office/word/2010/wordprocessingShape" mc:Ignorable="w14 w15 w16se w16cid w16 w16cex wp14">
+  <w:comment w:id="16" w:author="Rachel" w:date="2020-10-05T10:59:00Z" w:initials="R">
     <w:p>
       <w:pPr>
         <w:pStyle w:val="ab"/>
@@ -1816,7 +1858,7 @@
       </w:r>
     </w:p>
   </w:comment>
-  <w:comment w:id="25" w:author="Office" w:date="2020-10-04T12:11:00Z" w:initials="O">
+  <w:comment w:id="24" w:author="Office" w:date="2020-10-04T12:11:00Z" w:initials="O">
     <w:p>
       <w:pPr>
         <w:pStyle w:val="ab"/>
@@ -1832,7 +1874,7 @@
       </w:r>
     </w:p>
   </w:comment>
-  <w:comment w:id="26" w:author="Office" w:date="2020-10-04T12:16:00Z" w:initials="O">
+  <w:comment w:id="25" w:author="Office" w:date="2020-10-04T12:16:00Z" w:initials="O">
     <w:p>
       <w:pPr>
         <w:pStyle w:val="ab"/>
@@ -1851,7 +1893,7 @@
       </w:r>
     </w:p>
   </w:comment>
-  <w:comment w:id="27" w:author="Office" w:date="2020-10-04T12:17:00Z" w:initials="O">
+  <w:comment w:id="26" w:author="Office" w:date="2020-10-04T12:17:00Z" w:initials="O">
     <w:p>
       <w:pPr>
         <w:pStyle w:val="ab"/>
@@ -1870,7 +1912,7 @@
       </w:r>
     </w:p>
   </w:comment>
-  <w:comment w:id="30" w:author="Office" w:date="2020-10-04T12:19:00Z" w:initials="O">
+  <w:comment w:id="29" w:author="Office" w:date="2020-10-04T12:19:00Z" w:initials="O">
     <w:p>
       <w:pPr>
         <w:pStyle w:val="ab"/>
@@ -1895,7 +1937,7 @@
       </w:r>
     </w:p>
   </w:comment>
-  <w:comment w:id="33" w:author="Office" w:date="2020-10-04T12:27:00Z" w:initials="O">
+  <w:comment w:id="32" w:author="Office" w:date="2020-10-04T12:27:00Z" w:initials="O">
     <w:p>
       <w:pPr>
         <w:pStyle w:val="ab"/>
@@ -1914,7 +1956,7 @@
       </w:r>
     </w:p>
   </w:comment>
-  <w:comment w:id="35" w:author="Office" w:date="2020-10-04T12:28:00Z" w:initials="O">
+  <w:comment w:id="34" w:author="Office" w:date="2020-10-04T12:28:00Z" w:initials="O">
     <w:p>
       <w:pPr>
         <w:pStyle w:val="ab"/>
@@ -1933,7 +1975,7 @@
       </w:r>
     </w:p>
   </w:comment>
-  <w:comment w:id="42" w:author="Office" w:date="2020-10-04T12:45:00Z" w:initials="O">
+  <w:comment w:id="41" w:author="Office" w:date="2020-10-04T12:45:00Z" w:initials="O">
     <w:p>
       <w:pPr>
         <w:pStyle w:val="ab"/>
@@ -1952,7 +1994,7 @@
       </w:r>
     </w:p>
   </w:comment>
-  <w:comment w:id="45" w:author="Office" w:date="2020-10-04T12:47:00Z" w:initials="O">
+  <w:comment w:id="44" w:author="Office" w:date="2020-10-04T12:47:00Z" w:initials="O">
     <w:p>
       <w:pPr>
         <w:pStyle w:val="ab"/>
@@ -1971,7 +2013,7 @@
       </w:r>
     </w:p>
   </w:comment>
-  <w:comment w:id="48" w:author="Office" w:date="2020-10-04T12:49:00Z" w:initials="O">
+  <w:comment w:id="47" w:author="Office" w:date="2020-10-04T12:49:00Z" w:initials="O">
     <w:p>
       <w:pPr>
         <w:pStyle w:val="ab"/>
@@ -1987,6 +2029,31 @@
           <w:rFonts w:hint="eastAsia"/>
         </w:rPr>
         <w:t>？？？</w:t>
+      </w:r>
+    </w:p>
+  </w:comment>
+  <w:comment w:id="48" w:author="Office" w:date="2020-10-04T12:50:00Z" w:initials="O">
+    <w:p>
+      <w:pPr>
+        <w:pStyle w:val="ab"/>
+      </w:pPr>
+      <w:r>
+        <w:rPr>
+          <w:rStyle w:val="aa"/>
+        </w:rPr>
+        <w:annotationRef/>
+      </w:r>
+      <w:r>
+        <w:rPr>
+          <w:rFonts w:hint="eastAsia"/>
+        </w:rPr>
+        <w:t>trigger</w:t>
+      </w:r>
+      <w:r>
+        <w:rPr>
+          <w:rFonts w:hint="eastAsia"/>
+        </w:rPr>
+        <w:t>？</w:t>
       </w:r>
     </w:p>
   </w:comment>
@@ -2005,11 +2072,17 @@
         <w:rPr>
           <w:rFonts w:hint="eastAsia"/>
         </w:rPr>
-        <w:t>trigger？</w:t>
+        <w:t>natural environment</w:t>
+      </w:r>
+      <w:r>
+        <w:rPr>
+          <w:rFonts w:hint="eastAsia"/>
+        </w:rPr>
+        <w:t>？</w:t>
       </w:r>
     </w:p>
   </w:comment>
-  <w:comment w:id="50" w:author="Office" w:date="2020-10-04T12:50:00Z" w:initials="O">
+  <w:comment w:id="50" w:author="Office" w:date="2020-10-04T12:51:00Z" w:initials="O">
     <w:p>
       <w:pPr>
         <w:pStyle w:val="ab"/>
@@ -2024,11 +2097,17 @@
         <w:rPr>
           <w:rFonts w:hint="eastAsia"/>
         </w:rPr>
-        <w:t>natural environment？</w:t>
+        <w:t>function</w:t>
+      </w:r>
+      <w:r>
+        <w:rPr>
+          <w:rFonts w:hint="eastAsia"/>
+        </w:rPr>
+        <w:t>？</w:t>
       </w:r>
     </w:p>
   </w:comment>
-  <w:comment w:id="51" w:author="Office" w:date="2020-10-04T12:51:00Z" w:initials="O">
+  <w:comment w:id="53" w:author="Office" w:date="2020-10-04T12:52:00Z" w:initials="O">
     <w:p>
       <w:pPr>
         <w:pStyle w:val="ab"/>
@@ -2043,30 +2122,11 @@
         <w:rPr>
           <w:rFonts w:hint="eastAsia"/>
         </w:rPr>
-        <w:t>function？</w:t>
+        <w:t>说明原因</w:t>
       </w:r>
     </w:p>
   </w:comment>
-  <w:comment w:id="54" w:author="Office" w:date="2020-10-04T12:52:00Z" w:initials="O">
-    <w:p>
-      <w:pPr>
-        <w:pStyle w:val="ab"/>
-      </w:pPr>
-      <w:r>
-        <w:rPr>
-          <w:rStyle w:val="aa"/>
-        </w:rPr>
-        <w:annotationRef/>
-      </w:r>
-      <w:r>
-        <w:rPr>
-          <w:rFonts w:hint="eastAsia"/>
-        </w:rPr>
-        <w:t>说明原因</w:t>
-      </w:r>
-    </w:p>
-  </w:comment>
-  <w:comment w:id="68" w:author="Office" w:date="2020-10-04T12:56:00Z" w:initials="O">
+  <w:comment w:id="67" w:author="Office" w:date="2020-10-04T12:56:00Z" w:initials="O">
     <w:p>
       <w:pPr>
         <w:pStyle w:val="ab"/>
@@ -2086,7 +2146,7 @@
 </file>
 
 <file path=word/commentsExtended.xml><?xml version="1.0" encoding="utf-8"?>
-<w15:commentsEx xmlns:wpc="http://schemas.microsoft.com/office/word/2010/wordprocessingCanvas" xmlns:cx="http://schemas.microsoft.com/office/drawing/2014/chartex" xmlns:cx1="http://schemas.microsoft.com/office/drawing/2015/9/8/chartex" xmlns:mc="http://schemas.openxmlformats.org/markup-compatibility/2006" xmlns:o="urn:schemas-microsoft-com:office:office" xmlns:r="http://schemas.openxmlformats.org/officeDocument/2006/relationships" xmlns:m="http://schemas.openxmlformats.org/officeDocument/2006/math" xmlns:v="urn:schemas-microsoft-com:vml" xmlns:wp14="http://schemas.microsoft.com/office/word/2010/wordprocessingDrawing" xmlns:wp="http://schemas.openxmlformats.org/drawingml/2006/wordprocessingDrawing" xmlns:w10="urn:schemas-microsoft-com:office:word" xmlns:w="http://schemas.openxmlformats.org/wordprocessingml/2006/main" xmlns:w14="http://schemas.microsoft.com/office/word/2010/wordml" xmlns:w15="http://schemas.microsoft.com/office/word/2012/wordml" xmlns:w16se="http://schemas.microsoft.com/office/word/2015/wordml/symex" xmlns:wpg="http://schemas.microsoft.com/office/word/2010/wordprocessingGroup" xmlns:wpi="http://schemas.microsoft.com/office/word/2010/wordprocessingInk" xmlns:wne="http://schemas.microsoft.com/office/word/2006/wordml" xmlns:wps="http://schemas.microsoft.com/office/word/2010/wordprocessingShape" mc:Ignorable="w14 w15 w16se wp14">
+<w15:commentsEx xmlns:wpc="http://schemas.microsoft.com/office/word/2010/wordprocessingCanvas" xmlns:cx="http://schemas.microsoft.com/office/drawing/2014/chartex" xmlns:cx1="http://schemas.microsoft.com/office/drawing/2015/9/8/chartex" xmlns:cx2="http://schemas.microsoft.com/office/drawing/2015/10/21/chartex" xmlns:cx3="http://schemas.microsoft.com/office/drawing/2016/5/9/chartex" xmlns:cx4="http://schemas.microsoft.com/office/drawing/2016/5/10/chartex" xmlns:cx5="http://schemas.microsoft.com/office/drawing/2016/5/11/chartex" xmlns:cx6="http://schemas.microsoft.com/office/drawing/2016/5/12/chartex" xmlns:cx7="http://schemas.microsoft.com/office/drawing/2016/5/13/chartex" xmlns:cx8="http://schemas.microsoft.com/office/drawing/2016/5/14/chartex" xmlns:mc="http://schemas.openxmlformats.org/markup-compatibility/2006" xmlns:aink="http://schemas.microsoft.com/office/drawing/2016/ink" xmlns:am3d="http://schemas.microsoft.com/office/drawing/2017/model3d" xmlns:o="urn:schemas-microsoft-com:office:office" xmlns:r="http://schemas.openxmlformats.org/officeDocument/2006/relationships" xmlns:m="http://schemas.openxmlformats.org/officeDocument/2006/math" xmlns:v="urn:schemas-microsoft-com:vml" xmlns:wp14="http://schemas.microsoft.com/office/word/2010/wordprocessingDrawing" xmlns:wp="http://schemas.openxmlformats.org/drawingml/2006/wordprocessingDrawing" xmlns:w10="urn:schemas-microsoft-com:office:word" xmlns:w="http://schemas.openxmlformats.org/wordprocessingml/2006/main" xmlns:w14="http://schemas.microsoft.com/office/word/2010/wordml" xmlns:w15="http://schemas.microsoft.com/office/word/2012/wordml" xmlns:w16cex="http://schemas.microsoft.com/office/word/2018/wordml/cex" xmlns:w16cid="http://schemas.microsoft.com/office/word/2016/wordml/cid" xmlns:w16="http://schemas.microsoft.com/office/word/2018/wordml" xmlns:w16se="http://schemas.microsoft.com/office/word/2015/wordml/symex" xmlns:wpg="http://schemas.microsoft.com/office/word/2010/wordprocessingGroup" xmlns:wpi="http://schemas.microsoft.com/office/word/2010/wordprocessingInk" xmlns:wne="http://schemas.microsoft.com/office/word/2006/wordml" xmlns:wps="http://schemas.microsoft.com/office/word/2010/wordprocessingShape" mc:Ignorable="w14 w15 w16se w16cid w16 w16cex wp14">
   <w15:commentEx w15:paraId="46E1261E" w15:done="0"/>
   <w15:commentEx w15:paraId="692D824E" w15:done="0"/>
   <w15:commentEx w15:paraId="148F40AA" w15:done="0"/>
@@ -2105,8 +2165,28 @@
 </w15:commentsEx>
 </file>
 
+<file path=word/commentsIds.xml><?xml version="1.0" encoding="utf-8"?>
+<w16cid:commentsIds xmlns:wpc="http://schemas.microsoft.com/office/word/2010/wordprocessingCanvas" xmlns:cx="http://schemas.microsoft.com/office/drawing/2014/chartex" xmlns:cx1="http://schemas.microsoft.com/office/drawing/2015/9/8/chartex" xmlns:cx2="http://schemas.microsoft.com/office/drawing/2015/10/21/chartex" xmlns:cx3="http://schemas.microsoft.com/office/drawing/2016/5/9/chartex" xmlns:cx4="http://schemas.microsoft.com/office/drawing/2016/5/10/chartex" xmlns:cx5="http://schemas.microsoft.com/office/drawing/2016/5/11/chartex" xmlns:cx6="http://schemas.microsoft.com/office/drawing/2016/5/12/chartex" xmlns:cx7="http://schemas.microsoft.com/office/drawing/2016/5/13/chartex" xmlns:cx8="http://schemas.microsoft.com/office/drawing/2016/5/14/chartex" xmlns:mc="http://schemas.openxmlformats.org/markup-compatibility/2006" xmlns:aink="http://schemas.microsoft.com/office/drawing/2016/ink" xmlns:am3d="http://schemas.microsoft.com/office/drawing/2017/model3d" xmlns:o="urn:schemas-microsoft-com:office:office" xmlns:r="http://schemas.openxmlformats.org/officeDocument/2006/relationships" xmlns:m="http://schemas.openxmlformats.org/officeDocument/2006/math" xmlns:v="urn:schemas-microsoft-com:vml" xmlns:wp14="http://schemas.microsoft.com/office/word/2010/wordprocessingDrawing" xmlns:wp="http://schemas.openxmlformats.org/drawingml/2006/wordprocessingDrawing" xmlns:w10="urn:schemas-microsoft-com:office:word" xmlns:w="http://schemas.openxmlformats.org/wordprocessingml/2006/main" xmlns:w14="http://schemas.microsoft.com/office/word/2010/wordml" xmlns:w15="http://schemas.microsoft.com/office/word/2012/wordml" xmlns:w16cex="http://schemas.microsoft.com/office/word/2018/wordml/cex" xmlns:w16cid="http://schemas.microsoft.com/office/word/2016/wordml/cid" xmlns:w16="http://schemas.microsoft.com/office/word/2018/wordml" xmlns:w16se="http://schemas.microsoft.com/office/word/2015/wordml/symex" xmlns:wpg="http://schemas.microsoft.com/office/word/2010/wordprocessingGroup" xmlns:wpi="http://schemas.microsoft.com/office/word/2010/wordprocessingInk" xmlns:wne="http://schemas.microsoft.com/office/word/2006/wordml" xmlns:wps="http://schemas.microsoft.com/office/word/2010/wordprocessingShape" mc:Ignorable="w14 w15 w16se w16cid w16 w16cex wp14">
+  <w16cid:commentId w16cid:paraId="46E1261E" w16cid:durableId="2326170D"/>
+  <w16cid:commentId w16cid:paraId="692D824E" w16cid:durableId="2326170E"/>
+  <w16cid:commentId w16cid:paraId="148F40AA" w16cid:durableId="2326170F"/>
+  <w16cid:commentId w16cid:paraId="348D9D20" w16cid:durableId="23261710"/>
+  <w16cid:commentId w16cid:paraId="380A8D21" w16cid:durableId="23261711"/>
+  <w16cid:commentId w16cid:paraId="40CE020B" w16cid:durableId="23261712"/>
+  <w16cid:commentId w16cid:paraId="6E3E7E13" w16cid:durableId="23261713"/>
+  <w16cid:commentId w16cid:paraId="2AE48CD3" w16cid:durableId="23261714"/>
+  <w16cid:commentId w16cid:paraId="78028E86" w16cid:durableId="23261715"/>
+  <w16cid:commentId w16cid:paraId="73AADD0E" w16cid:durableId="23261716"/>
+  <w16cid:commentId w16cid:paraId="7C2AA0A9" w16cid:durableId="23261717"/>
+  <w16cid:commentId w16cid:paraId="38BBD590" w16cid:durableId="23261718"/>
+  <w16cid:commentId w16cid:paraId="798F2EDC" w16cid:durableId="23261719"/>
+  <w16cid:commentId w16cid:paraId="22E233E9" w16cid:durableId="2326171A"/>
+  <w16cid:commentId w16cid:paraId="0FF343AB" w16cid:durableId="2326171B"/>
+</w16cid:commentsIds>
+</file>
+
 <file path=word/endnotes.xml><?xml version="1.0" encoding="utf-8"?>
-<w:endnotes xmlns:wpc="http://schemas.microsoft.com/office/word/2010/wordprocessingCanvas" xmlns:cx="http://schemas.microsoft.com/office/drawing/2014/chartex" xmlns:cx1="http://schemas.microsoft.com/office/drawing/2015/9/8/chartex" xmlns:mc="http://schemas.openxmlformats.org/markup-compatibility/2006" xmlns:o="urn:schemas-microsoft-com:office:office" xmlns:r="http://schemas.openxmlformats.org/officeDocument/2006/relationships" xmlns:m="http://schemas.openxmlformats.org/officeDocument/2006/math" xmlns:v="urn:schemas-microsoft-com:vml" xmlns:wp14="http://schemas.microsoft.com/office/word/2010/wordprocessingDrawing" xmlns:wp="http://schemas.openxmlformats.org/drawingml/2006/wordprocessingDrawing" xmlns:w10="urn:schemas-microsoft-com:office:word" xmlns:w="http://schemas.openxmlformats.org/wordprocessingml/2006/main" xmlns:w14="http://schemas.microsoft.com/office/word/2010/wordml" xmlns:w15="http://schemas.microsoft.com/office/word/2012/wordml" xmlns:w16se="http://schemas.microsoft.com/office/word/2015/wordml/symex" xmlns:wpg="http://schemas.microsoft.com/office/word/2010/wordprocessingGroup" xmlns:wpi="http://schemas.microsoft.com/office/word/2010/wordprocessingInk" xmlns:wne="http://schemas.microsoft.com/office/word/2006/wordml" xmlns:wps="http://schemas.microsoft.com/office/word/2010/wordprocessingShape" mc:Ignorable="w14 w15 w16se wp14">
+<w:endnotes xmlns:wpc="http://schemas.microsoft.com/office/word/2010/wordprocessingCanvas" xmlns:cx="http://schemas.microsoft.com/office/drawing/2014/chartex" xmlns:cx1="http://schemas.microsoft.com/office/drawing/2015/9/8/chartex" xmlns:cx2="http://schemas.microsoft.com/office/drawing/2015/10/21/chartex" xmlns:cx3="http://schemas.microsoft.com/office/drawing/2016/5/9/chartex" xmlns:cx4="http://schemas.microsoft.com/office/drawing/2016/5/10/chartex" xmlns:cx5="http://schemas.microsoft.com/office/drawing/2016/5/11/chartex" xmlns:cx6="http://schemas.microsoft.com/office/drawing/2016/5/12/chartex" xmlns:cx7="http://schemas.microsoft.com/office/drawing/2016/5/13/chartex" xmlns:cx8="http://schemas.microsoft.com/office/drawing/2016/5/14/chartex" xmlns:mc="http://schemas.openxmlformats.org/markup-compatibility/2006" xmlns:aink="http://schemas.microsoft.com/office/drawing/2016/ink" xmlns:am3d="http://schemas.microsoft.com/office/drawing/2017/model3d" xmlns:o="urn:schemas-microsoft-com:office:office" xmlns:r="http://schemas.openxmlformats.org/officeDocument/2006/relationships" xmlns:m="http://schemas.openxmlformats.org/officeDocument/2006/math" xmlns:v="urn:schemas-microsoft-com:vml" xmlns:wp14="http://schemas.microsoft.com/office/word/2010/wordprocessingDrawing" xmlns:wp="http://schemas.openxmlformats.org/drawingml/2006/wordprocessingDrawing" xmlns:w10="urn:schemas-microsoft-com:office:word" xmlns:w="http://schemas.openxmlformats.org/wordprocessingml/2006/main" xmlns:w14="http://schemas.microsoft.com/office/word/2010/wordml" xmlns:w15="http://schemas.microsoft.com/office/word/2012/wordml" xmlns:w16cex="http://schemas.microsoft.com/office/word/2018/wordml/cex" xmlns:w16cid="http://schemas.microsoft.com/office/word/2016/wordml/cid" xmlns:w16="http://schemas.microsoft.com/office/word/2018/wordml" xmlns:w16se="http://schemas.microsoft.com/office/word/2015/wordml/symex" xmlns:wpg="http://schemas.microsoft.com/office/word/2010/wordprocessingGroup" xmlns:wpi="http://schemas.microsoft.com/office/word/2010/wordprocessingInk" xmlns:wne="http://schemas.microsoft.com/office/word/2006/wordml" xmlns:wps="http://schemas.microsoft.com/office/word/2010/wordprocessingShape" mc:Ignorable="w14 w15 w16se w16cid w16 w16cex wp14">
   <w:endnote w:type="separator" w:id="-1">
     <w:p>
       <w:r>
@@ -2125,7 +2205,7 @@
 </file>
 
 <file path=word/footnotes.xml><?xml version="1.0" encoding="utf-8"?>
-<w:footnotes xmlns:wpc="http://schemas.microsoft.com/office/word/2010/wordprocessingCanvas" xmlns:cx="http://schemas.microsoft.com/office/drawing/2014/chartex" xmlns:cx1="http://schemas.microsoft.com/office/drawing/2015/9/8/chartex" xmlns:mc="http://schemas.openxmlformats.org/markup-compatibility/2006" xmlns:o="urn:schemas-microsoft-com:office:office" xmlns:r="http://schemas.openxmlformats.org/officeDocument/2006/relationships" xmlns:m="http://schemas.openxmlformats.org/officeDocument/2006/math" xmlns:v="urn:schemas-microsoft-com:vml" xmlns:wp14="http://schemas.microsoft.com/office/word/2010/wordprocessingDrawing" xmlns:wp="http://schemas.openxmlformats.org/drawingml/2006/wordprocessingDrawing" xmlns:w10="urn:schemas-microsoft-com:office:word" xmlns:w="http://schemas.openxmlformats.org/wordprocessingml/2006/main" xmlns:w14="http://schemas.microsoft.com/office/word/2010/wordml" xmlns:w15="http://schemas.microsoft.com/office/word/2012/wordml" xmlns:w16se="http://schemas.microsoft.com/office/word/2015/wordml/symex" xmlns:wpg="http://schemas.microsoft.com/office/word/2010/wordprocessingGroup" xmlns:wpi="http://schemas.microsoft.com/office/word/2010/wordprocessingInk" xmlns:wne="http://schemas.microsoft.com/office/word/2006/wordml" xmlns:wps="http://schemas.microsoft.com/office/word/2010/wordprocessingShape" mc:Ignorable="w14 w15 w16se wp14">
+<w:footnotes xmlns:wpc="http://schemas.microsoft.com/office/word/2010/wordprocessingCanvas" xmlns:cx="http://schemas.microsoft.com/office/drawing/2014/chartex" xmlns:cx1="http://schemas.microsoft.com/office/drawing/2015/9/8/chartex" xmlns:cx2="http://schemas.microsoft.com/office/drawing/2015/10/21/chartex" xmlns:cx3="http://schemas.microsoft.com/office/drawing/2016/5/9/chartex" xmlns:cx4="http://schemas.microsoft.com/office/drawing/2016/5/10/chartex" xmlns:cx5="http://schemas.microsoft.com/office/drawing/2016/5/11/chartex" xmlns:cx6="http://schemas.microsoft.com/office/drawing/2016/5/12/chartex" xmlns:cx7="http://schemas.microsoft.com/office/drawing/2016/5/13/chartex" xmlns:cx8="http://schemas.microsoft.com/office/drawing/2016/5/14/chartex" xmlns:mc="http://schemas.openxmlformats.org/markup-compatibility/2006" xmlns:aink="http://schemas.microsoft.com/office/drawing/2016/ink" xmlns:am3d="http://schemas.microsoft.com/office/drawing/2017/model3d" xmlns:o="urn:schemas-microsoft-com:office:office" xmlns:r="http://schemas.openxmlformats.org/officeDocument/2006/relationships" xmlns:m="http://schemas.openxmlformats.org/officeDocument/2006/math" xmlns:v="urn:schemas-microsoft-com:vml" xmlns:wp14="http://schemas.microsoft.com/office/word/2010/wordprocessingDrawing" xmlns:wp="http://schemas.openxmlformats.org/drawingml/2006/wordprocessingDrawing" xmlns:w10="urn:schemas-microsoft-com:office:word" xmlns:w="http://schemas.openxmlformats.org/wordprocessingml/2006/main" xmlns:w14="http://schemas.microsoft.com/office/word/2010/wordml" xmlns:w15="http://schemas.microsoft.com/office/word/2012/wordml" xmlns:w16cex="http://schemas.microsoft.com/office/word/2018/wordml/cex" xmlns:w16cid="http://schemas.microsoft.com/office/word/2016/wordml/cid" xmlns:w16="http://schemas.microsoft.com/office/word/2018/wordml" xmlns:w16se="http://schemas.microsoft.com/office/word/2015/wordml/symex" xmlns:wpg="http://schemas.microsoft.com/office/word/2010/wordprocessingGroup" xmlns:wpi="http://schemas.microsoft.com/office/word/2010/wordprocessingInk" xmlns:wne="http://schemas.microsoft.com/office/word/2006/wordml" xmlns:wps="http://schemas.microsoft.com/office/word/2010/wordprocessingShape" mc:Ignorable="w14 w15 w16se w16cid w16 w16cex wp14">
   <w:footnote w:type="separator" w:id="-1">
     <w:p>
       <w:r>
@@ -2144,7 +2224,7 @@
 </file>
 
 <file path=word/numbering.xml><?xml version="1.0" encoding="utf-8"?>
-<w:numbering xmlns:wpc="http://schemas.microsoft.com/office/word/2010/wordprocessingCanvas" xmlns:cx="http://schemas.microsoft.com/office/drawing/2014/chartex" xmlns:cx1="http://schemas.microsoft.com/office/drawing/2015/9/8/chartex" xmlns:mc="http://schemas.openxmlformats.org/markup-compatibility/2006" xmlns:o="urn:schemas-microsoft-com:office:office" xmlns:r="http://schemas.openxmlformats.org/officeDocument/2006/relationships" xmlns:m="http://schemas.openxmlformats.org/officeDocument/2006/math" xmlns:v="urn:schemas-microsoft-com:vml" xmlns:wp14="http://schemas.microsoft.com/office/word/2010/wordprocessingDrawing" xmlns:wp="http://schemas.openxmlformats.org/drawingml/2006/wordprocessingDrawing" xmlns:w10="urn:schemas-microsoft-com:office:word" xmlns:w="http://schemas.openxmlformats.org/wordprocessingml/2006/main" xmlns:w14="http://schemas.microsoft.com/office/word/2010/wordml" xmlns:w15="http://schemas.microsoft.com/office/word/2012/wordml" xmlns:w16se="http://schemas.microsoft.com/office/word/2015/wordml/symex" xmlns:wpg="http://schemas.microsoft.com/office/word/2010/wordprocessingGroup" xmlns:wpi="http://schemas.microsoft.com/office/word/2010/wordprocessingInk" xmlns:wne="http://schemas.microsoft.com/office/word/2006/wordml" xmlns:wps="http://schemas.microsoft.com/office/word/2010/wordprocessingShape" mc:Ignorable="w14 w15 w16se wp14">
+<w:numbering xmlns:wpc="http://schemas.microsoft.com/office/word/2010/wordprocessingCanvas" xmlns:cx="http://schemas.microsoft.com/office/drawing/2014/chartex" xmlns:cx1="http://schemas.microsoft.com/office/drawing/2015/9/8/chartex" xmlns:cx2="http://schemas.microsoft.com/office/drawing/2015/10/21/chartex" xmlns:cx3="http://schemas.microsoft.com/office/drawing/2016/5/9/chartex" xmlns:cx4="http://schemas.microsoft.com/office/drawing/2016/5/10/chartex" xmlns:cx5="http://schemas.microsoft.com/office/drawing/2016/5/11/chartex" xmlns:cx6="http://schemas.microsoft.com/office/drawing/2016/5/12/chartex" xmlns:cx7="http://schemas.microsoft.com/office/drawing/2016/5/13/chartex" xmlns:cx8="http://schemas.microsoft.com/office/drawing/2016/5/14/chartex" xmlns:mc="http://schemas.openxmlformats.org/markup-compatibility/2006" xmlns:aink="http://schemas.microsoft.com/office/drawing/2016/ink" xmlns:am3d="http://schemas.microsoft.com/office/drawing/2017/model3d" xmlns:o="urn:schemas-microsoft-com:office:office" xmlns:r="http://schemas.openxmlformats.org/officeDocument/2006/relationships" xmlns:m="http://schemas.openxmlformats.org/officeDocument/2006/math" xmlns:v="urn:schemas-microsoft-com:vml" xmlns:wp14="http://schemas.microsoft.com/office/word/2010/wordprocessingDrawing" xmlns:wp="http://schemas.openxmlformats.org/drawingml/2006/wordprocessingDrawing" xmlns:w10="urn:schemas-microsoft-com:office:word" xmlns:w="http://schemas.openxmlformats.org/wordprocessingml/2006/main" xmlns:w14="http://schemas.microsoft.com/office/word/2010/wordml" xmlns:w15="http://schemas.microsoft.com/office/word/2012/wordml" xmlns:w16cex="http://schemas.microsoft.com/office/word/2018/wordml/cex" xmlns:w16cid="http://schemas.microsoft.com/office/word/2016/wordml/cid" xmlns:w16="http://schemas.microsoft.com/office/word/2018/wordml" xmlns:w16se="http://schemas.microsoft.com/office/word/2015/wordml/symex" xmlns:wpg="http://schemas.microsoft.com/office/word/2010/wordprocessingGroup" xmlns:wpi="http://schemas.microsoft.com/office/word/2010/wordprocessingInk" xmlns:wne="http://schemas.microsoft.com/office/word/2006/wordml" xmlns:wps="http://schemas.microsoft.com/office/word/2010/wordprocessingShape" mc:Ignorable="w14 w15 w16se w16cid w16 w16cex wp14">
   <w:abstractNum w:abstractNumId="0" w15:restartNumberingAfterBreak="0">
     <w:nsid w:val="2E8F53A9"/>
     <w:multiLevelType w:val="hybridMultilevel"/>
@@ -2381,7 +2461,7 @@
 </file>
 
 <file path=word/people.xml><?xml version="1.0" encoding="utf-8"?>
-<w15:people xmlns:wpc="http://schemas.microsoft.com/office/word/2010/wordprocessingCanvas" xmlns:cx="http://schemas.microsoft.com/office/drawing/2014/chartex" xmlns:cx1="http://schemas.microsoft.com/office/drawing/2015/9/8/chartex" xmlns:mc="http://schemas.openxmlformats.org/markup-compatibility/2006" xmlns:o="urn:schemas-microsoft-com:office:office" xmlns:r="http://schemas.openxmlformats.org/officeDocument/2006/relationships" xmlns:m="http://schemas.openxmlformats.org/officeDocument/2006/math" xmlns:v="urn:schemas-microsoft-com:vml" xmlns:wp14="http://schemas.microsoft.com/office/word/2010/wordprocessingDrawing" xmlns:wp="http://schemas.openxmlformats.org/drawingml/2006/wordprocessingDrawing" xmlns:w10="urn:schemas-microsoft-com:office:word" xmlns:w="http://schemas.openxmlformats.org/wordprocessingml/2006/main" xmlns:w14="http://schemas.microsoft.com/office/word/2010/wordml" xmlns:w15="http://schemas.microsoft.com/office/word/2012/wordml" xmlns:w16se="http://schemas.microsoft.com/office/word/2015/wordml/symex" xmlns:wpg="http://schemas.microsoft.com/office/word/2010/wordprocessingGroup" xmlns:wpi="http://schemas.microsoft.com/office/word/2010/wordprocessingInk" xmlns:wne="http://schemas.microsoft.com/office/word/2006/wordml" xmlns:wps="http://schemas.microsoft.com/office/word/2010/wordprocessingShape" mc:Ignorable="w14 w15 w16se wp14">
+<w15:people xmlns:wpc="http://schemas.microsoft.com/office/word/2010/wordprocessingCanvas" xmlns:cx="http://schemas.microsoft.com/office/drawing/2014/chartex" xmlns:cx1="http://schemas.microsoft.com/office/drawing/2015/9/8/chartex" xmlns:cx2="http://schemas.microsoft.com/office/drawing/2015/10/21/chartex" xmlns:cx3="http://schemas.microsoft.com/office/drawing/2016/5/9/chartex" xmlns:cx4="http://schemas.microsoft.com/office/drawing/2016/5/10/chartex" xmlns:cx5="http://schemas.microsoft.com/office/drawing/2016/5/11/chartex" xmlns:cx6="http://schemas.microsoft.com/office/drawing/2016/5/12/chartex" xmlns:cx7="http://schemas.microsoft.com/office/drawing/2016/5/13/chartex" xmlns:cx8="http://schemas.microsoft.com/office/drawing/2016/5/14/chartex" xmlns:mc="http://schemas.openxmlformats.org/markup-compatibility/2006" xmlns:aink="http://schemas.microsoft.com/office/drawing/2016/ink" xmlns:am3d="http://schemas.microsoft.com/office/drawing/2017/model3d" xmlns:o="urn:schemas-microsoft-com:office:office" xmlns:r="http://schemas.openxmlformats.org/officeDocument/2006/relationships" xmlns:m="http://schemas.openxmlformats.org/officeDocument/2006/math" xmlns:v="urn:schemas-microsoft-com:vml" xmlns:wp14="http://schemas.microsoft.com/office/word/2010/wordprocessingDrawing" xmlns:wp="http://schemas.openxmlformats.org/drawingml/2006/wordprocessingDrawing" xmlns:w10="urn:schemas-microsoft-com:office:word" xmlns:w="http://schemas.openxmlformats.org/wordprocessingml/2006/main" xmlns:w14="http://schemas.microsoft.com/office/word/2010/wordml" xmlns:w15="http://schemas.microsoft.com/office/word/2012/wordml" xmlns:w16cex="http://schemas.microsoft.com/office/word/2018/wordml/cex" xmlns:w16cid="http://schemas.microsoft.com/office/word/2016/wordml/cid" xmlns:w16="http://schemas.microsoft.com/office/word/2018/wordml" xmlns:w16se="http://schemas.microsoft.com/office/word/2015/wordml/symex" xmlns:wpg="http://schemas.microsoft.com/office/word/2010/wordprocessingGroup" xmlns:wpi="http://schemas.microsoft.com/office/word/2010/wordprocessingInk" xmlns:wne="http://schemas.microsoft.com/office/word/2006/wordml" xmlns:wps="http://schemas.microsoft.com/office/word/2010/wordprocessingShape" mc:Ignorable="w14 w15 w16se w16cid w16 w16cex wp14">
   <w15:person w15:author="Rachel">
     <w15:presenceInfo w15:providerId="None" w15:userId="Rachel"/>
   </w15:person>
@@ -2392,7 +2472,7 @@
 </file>
 
 <file path=word/styles.xml><?xml version="1.0" encoding="utf-8"?>
-<w:styles xmlns:mc="http://schemas.openxmlformats.org/markup-compatibility/2006" xmlns:r="http://schemas.openxmlformats.org/officeDocument/2006/relationships" xmlns:w="http://schemas.openxmlformats.org/wordprocessingml/2006/main" xmlns:w14="http://schemas.microsoft.com/office/word/2010/wordml" xmlns:w15="http://schemas.microsoft.com/office/word/2012/wordml" xmlns:w16se="http://schemas.microsoft.com/office/word/2015/wordml/symex" mc:Ignorable="w14 w15 w16se">
+<w:styles xmlns:mc="http://schemas.openxmlformats.org/markup-compatibility/2006" xmlns:r="http://schemas.openxmlformats.org/officeDocument/2006/relationships" xmlns:w="http://schemas.openxmlformats.org/wordprocessingml/2006/main" xmlns:w14="http://schemas.microsoft.com/office/word/2010/wordml" xmlns:w15="http://schemas.microsoft.com/office/word/2012/wordml" xmlns:w16cex="http://schemas.microsoft.com/office/word/2018/wordml/cex" xmlns:w16cid="http://schemas.microsoft.com/office/word/2016/wordml/cid" xmlns:w16="http://schemas.microsoft.com/office/word/2018/wordml" xmlns:w16se="http://schemas.microsoft.com/office/word/2015/wordml/symex" mc:Ignorable="w14 w15 w16se w16cid w16 w16cex">
   <w:docDefaults>
     <w:rPrDefault>
       <w:rPr>
@@ -2405,7 +2485,7 @@
     </w:rPrDefault>
     <w:pPrDefault/>
   </w:docDefaults>
-  <w:latentStyles w:defLockedState="0" w:defUIPriority="99" w:defSemiHidden="0" w:defUnhideWhenUsed="0" w:defQFormat="0" w:count="371">
+  <w:latentStyles w:defLockedState="0" w:defUIPriority="99" w:defSemiHidden="0" w:defUnhideWhenUsed="0" w:defQFormat="0" w:count="376">
     <w:lsdException w:name="Normal" w:uiPriority="0" w:qFormat="1"/>
     <w:lsdException w:name="heading 1" w:uiPriority="9" w:qFormat="1"/>
     <w:lsdException w:name="heading 2" w:semiHidden="1" w:uiPriority="9" w:unhideWhenUsed="1" w:qFormat="1"/>
@@ -2511,7 +2591,6 @@
     <w:lsdException w:name="HTML Sample" w:semiHidden="1" w:unhideWhenUsed="1"/>
     <w:lsdException w:name="HTML Typewriter" w:semiHidden="1" w:unhideWhenUsed="1"/>
     <w:lsdException w:name="HTML Variable" w:semiHidden="1" w:unhideWhenUsed="1"/>
-    <w:lsdException w:name="Normal Table" w:semiHidden="1" w:unhideWhenUsed="1"/>
     <w:lsdException w:name="annotation subject" w:semiHidden="1" w:unhideWhenUsed="1"/>
     <w:lsdException w:name="No List" w:semiHidden="1" w:unhideWhenUsed="1"/>
     <w:lsdException w:name="Outline List 1" w:semiHidden="1" w:unhideWhenUsed="1"/>
@@ -2554,11 +2633,8 @@
     <w:lsdException w:name="Table Contemporary" w:semiHidden="1" w:unhideWhenUsed="1"/>
     <w:lsdException w:name="Table Elegant" w:semiHidden="1" w:unhideWhenUsed="1"/>
     <w:lsdException w:name="Table Professional" w:semiHidden="1" w:unhideWhenUsed="1"/>
-    <w:lsdException w:name="Table Subtle 1" w:semiHidden="1" w:unhideWhenUsed="1"/>
     <w:lsdException w:name="Table Subtle 2" w:semiHidden="1" w:unhideWhenUsed="1"/>
     <w:lsdException w:name="Table Web 1" w:semiHidden="1" w:unhideWhenUsed="1"/>
-    <w:lsdException w:name="Table Web 2" w:semiHidden="1" w:unhideWhenUsed="1"/>
-    <w:lsdException w:name="Table Web 3" w:semiHidden="1" w:unhideWhenUsed="1"/>
     <w:lsdException w:name="Balloon Text" w:semiHidden="1" w:unhideWhenUsed="1"/>
     <w:lsdException w:name="Table Grid" w:uiPriority="39"/>
     <w:lsdException w:name="Table Theme" w:semiHidden="1" w:unhideWhenUsed="1"/>
@@ -2777,6 +2853,11 @@
     <w:lsdException w:name="List Table 5 Dark Accent 6" w:uiPriority="50"/>
     <w:lsdException w:name="List Table 6 Colorful Accent 6" w:uiPriority="51"/>
     <w:lsdException w:name="List Table 7 Colorful Accent 6" w:uiPriority="52"/>
+    <w:lsdException w:name="Mention" w:semiHidden="1" w:unhideWhenUsed="1"/>
+    <w:lsdException w:name="Smart Hyperlink" w:semiHidden="1" w:unhideWhenUsed="1"/>
+    <w:lsdException w:name="Hashtag" w:semiHidden="1" w:unhideWhenUsed="1"/>
+    <w:lsdException w:name="Unresolved Mention" w:semiHidden="1" w:unhideWhenUsed="1"/>
+    <w:lsdException w:name="Smart Link" w:semiHidden="1" w:unhideWhenUsed="1"/>
   </w:latentStyles>
   <w:style w:type="paragraph" w:default="1" w:styleId="a">
     <w:name w:val="Normal"/>

</xml_diff>